<commit_message>
Update Functional Requirements Doc
Added specifications for order labs and writing discharge instructions
</commit_message>
<xml_diff>
--- a/Deliverables/Functional Requirements.docx
+++ b/Deliverables/Functional Requirements.docx
@@ -1,6 +1,6 @@
 
 <file path=word/document.xml><?xml version="1.0" encoding="utf-8"?>
-<w:document xmlns:o="urn:schemas-microsoft-com:office:office" xmlns:r="http://schemas.openxmlformats.org/officeDocument/2006/relationships" xmlns:v="urn:schemas-microsoft-com:vml" xmlns:w="http://schemas.openxmlformats.org/wordprocessingml/2006/main" xmlns:w10="urn:schemas-microsoft-com:office:word" xmlns:wp="http://schemas.openxmlformats.org/drawingml/2006/wordprocessingDrawing" xmlns:wps="http://schemas.microsoft.com/office/word/2010/wordprocessingShape" xmlns:wpg="http://schemas.microsoft.com/office/word/2010/wordprocessingGroup" xmlns:mc="http://schemas.openxmlformats.org/markup-compatibility/2006" xmlns:wp14="http://schemas.microsoft.com/office/word/2010/wordprocessingDrawing" xmlns:w14="http://schemas.microsoft.com/office/word/2010/wordml" xmlns:w15="http://schemas.microsoft.com/office/word/2012/wordml" mc:Ignorable="w14 wp14 w15">
+<w:document xmlns:o="urn:schemas-microsoft-com:office:office" xmlns:r="http://schemas.openxmlformats.org/officeDocument/2006/relationships" xmlns:v="urn:schemas-microsoft-com:vml" xmlns:w="http://schemas.openxmlformats.org/wordprocessingml/2006/main" xmlns:w10="urn:schemas-microsoft-com:office:word" xmlns:wp="http://schemas.openxmlformats.org/drawingml/2006/wordprocessingDrawing" xmlns:wps="http://schemas.microsoft.com/office/word/2010/wordprocessingShape" xmlns:wpg="http://schemas.microsoft.com/office/word/2010/wordprocessingGroup" xmlns:mc="http://schemas.openxmlformats.org/markup-compatibility/2006" xmlns:wp14="http://schemas.microsoft.com/office/word/2010/wordprocessingDrawing" xmlns:w14="http://schemas.microsoft.com/office/word/2010/wordml" mc:Ignorable="w14 wp14">
   <w:body>
     <w:p>
       <w:pPr>
@@ -9,6 +9,7 @@
         <w:rPr>
           <w:rFonts w:ascii="Times New Roman" w:hAnsi="Times New Roman" w:cs="Times New Roman"/>
           <w:b/>
+          <w:b/>
           <w:bCs/>
           <w:sz w:val="24"/>
           <w:szCs w:val="24"/>
@@ -32,6 +33,7 @@
         <w:rPr>
           <w:rFonts w:ascii="Times New Roman" w:hAnsi="Times New Roman" w:cs="Times New Roman"/>
           <w:b/>
+          <w:b/>
           <w:bCs/>
           <w:sz w:val="24"/>
           <w:szCs w:val="24"/>
@@ -58,7 +60,11 @@
         </w:rPr>
       </w:pPr>
       <w:r>
-        <w:rPr/>
+        <w:rPr>
+          <w:rFonts w:cs="Times New Roman" w:ascii="Times New Roman" w:hAnsi="Times New Roman"/>
+          <w:sz w:val="24"/>
+          <w:szCs w:val="24"/>
+        </w:rPr>
       </w:r>
     </w:p>
     <w:p>
@@ -815,6 +821,27 @@
       <w:r>
         <w:rPr>
           <w:rFonts w:cs="Times New Roman" w:ascii="Times New Roman" w:hAnsi="Times New Roman"/>
+          <w:b/>
+          <w:bCs/>
+          <w:sz w:val="24"/>
+          <w:szCs w:val="24"/>
+        </w:rPr>
+        <w:t>taff and Financial Katie)</w:t>
+      </w:r>
+    </w:p>
+    <w:p>
+      <w:pPr>
+        <w:pStyle w:val="ListParagraph"/>
+        <w:ind w:left="360" w:hanging="0"/>
+        <w:rPr>
+          <w:rFonts w:ascii="Times New Roman" w:hAnsi="Times New Roman" w:cs="Times New Roman"/>
+          <w:sz w:val="24"/>
+          <w:szCs w:val="24"/>
+        </w:rPr>
+      </w:pPr>
+      <w:r>
+        <w:rPr>
+          <w:rFonts w:cs="Times New Roman" w:ascii="Times New Roman" w:hAnsi="Times New Roman"/>
           <w:sz w:val="24"/>
           <w:szCs w:val="24"/>
         </w:rPr>
@@ -827,6 +854,57 @@
           <w:ilvl w:val="1"/>
           <w:numId w:val="1"/>
         </w:numPr>
+        <w:ind w:left="792" w:hanging="0"/>
+        <w:rPr>
+          <w:rFonts w:ascii="Times New Roman" w:hAnsi="Times New Roman" w:cs="Times New Roman"/>
+          <w:sz w:val="24"/>
+          <w:szCs w:val="24"/>
+        </w:rPr>
+      </w:pPr>
+      <w:r>
+        <w:rPr>
+          <w:rFonts w:cs="Times New Roman" w:ascii="Times New Roman" w:hAnsi="Times New Roman"/>
+          <w:b/>
+          <w:bCs/>
+          <w:sz w:val="24"/>
+          <w:szCs w:val="24"/>
+        </w:rPr>
+        <w:t>Functional</w:t>
+      </w:r>
+      <w:r>
+        <w:rPr>
+          <w:rFonts w:cs="Times New Roman" w:ascii="Times New Roman" w:hAnsi="Times New Roman"/>
+          <w:sz w:val="24"/>
+          <w:szCs w:val="24"/>
+        </w:rPr>
+        <w:t xml:space="preserve"> </w:t>
+      </w:r>
+      <w:r>
+        <w:rPr>
+          <w:rFonts w:cs="Times New Roman" w:ascii="Times New Roman" w:hAnsi="Times New Roman"/>
+          <w:b/>
+          <w:bCs/>
+          <w:sz w:val="24"/>
+          <w:szCs w:val="24"/>
+        </w:rPr>
+        <w:t>Requirements</w:t>
+      </w:r>
+      <w:r>
+        <w:rPr>
+          <w:rFonts w:cs="Times New Roman" w:ascii="Times New Roman" w:hAnsi="Times New Roman"/>
+          <w:sz w:val="24"/>
+          <w:szCs w:val="24"/>
+        </w:rPr>
+        <w:t xml:space="preserve"> In this subsection, a description is given of how the transportation of inputs to outputs is achieved. The description given for each class of functions, and sometimes for each individual function. To a certain extent, this description can be seen as a solution to the user. This component of the requirement specification is the main starting point for the design phase.</w:t>
+      </w:r>
+    </w:p>
+    <w:p>
+      <w:pPr>
+        <w:pStyle w:val="ListParagraph"/>
+        <w:numPr>
+          <w:ilvl w:val="1"/>
+          <w:numId w:val="1"/>
+        </w:numPr>
         <w:rPr>
           <w:rFonts w:ascii="Times New Roman" w:hAnsi="Times New Roman" w:cs="Times New Roman"/>
           <w:sz w:val="24"/>
@@ -1163,113 +1241,27 @@
     <w:p>
       <w:pPr>
         <w:pStyle w:val="ListParagraph"/>
-        <w:ind w:left="360" w:hanging="0"/>
-        <w:rPr>
-          <w:rFonts w:ascii="Times New Roman" w:hAnsi="Times New Roman" w:cs="Times New Roman"/>
-          <w:b/>
-          <w:bCs/>
-          <w:sz w:val="24"/>
-          <w:szCs w:val="24"/>
-        </w:rPr>
-      </w:pPr>
-      <w:r>
-        <w:rPr>
-          <w:rFonts w:cs="Times New Roman" w:ascii="Times New Roman" w:hAnsi="Times New Roman"/>
-          <w:b/>
-          <w:bCs/>
-          <w:sz w:val="24"/>
-          <w:szCs w:val="24"/>
-        </w:rPr>
-        <w:t>(Nurses and Physicians Will)</w:t>
-      </w:r>
-    </w:p>
-    <w:p>
-      <w:pPr>
-        <w:pStyle w:val="ListParagraph"/>
-        <w:ind w:left="360" w:hanging="0"/>
-        <w:rPr>
-          <w:rFonts w:ascii="Times New Roman" w:hAnsi="Times New Roman" w:cs="Times New Roman"/>
-          <w:sz w:val="24"/>
-          <w:szCs w:val="24"/>
-        </w:rPr>
-      </w:pPr>
-      <w:r>
-        <w:rPr>
-          <w:rFonts w:cs="Times New Roman" w:ascii="Times New Roman" w:hAnsi="Times New Roman"/>
-          <w:b/>
-          <w:bCs/>
-          <w:sz w:val="24"/>
-          <w:szCs w:val="24"/>
-        </w:rPr>
-        <w:t>(ER Staff and Financial Katie)</w:t>
-      </w:r>
-    </w:p>
-    <w:p>
-      <w:pPr>
-        <w:pStyle w:val="ListParagraph"/>
-        <w:ind w:left="360" w:hanging="0"/>
-        <w:rPr>
-          <w:rFonts w:ascii="Times New Roman" w:hAnsi="Times New Roman" w:cs="Times New Roman"/>
-          <w:sz w:val="24"/>
-          <w:szCs w:val="24"/>
-        </w:rPr>
-      </w:pPr>
-      <w:r>
-        <w:rPr>
-          <w:rFonts w:cs="Times New Roman" w:ascii="Times New Roman" w:hAnsi="Times New Roman"/>
-          <w:sz w:val="24"/>
-          <w:szCs w:val="24"/>
-        </w:rPr>
-      </w:r>
-    </w:p>
-    <w:p>
-      <w:pPr>
-        <w:pStyle w:val="ListParagraph"/>
         <w:numPr>
           <w:ilvl w:val="1"/>
           <w:numId w:val="1"/>
         </w:numPr>
-        <w:rPr>
-          <w:rFonts w:ascii="Times New Roman" w:hAnsi="Times New Roman" w:cs="Times New Roman"/>
-          <w:sz w:val="24"/>
-          <w:szCs w:val="24"/>
-        </w:rPr>
-      </w:pPr>
-      <w:r>
-        <w:rPr>
-          <w:rFonts w:cs="Times New Roman" w:ascii="Times New Roman" w:hAnsi="Times New Roman"/>
-          <w:b/>
-          <w:bCs/>
-          <w:sz w:val="24"/>
-          <w:szCs w:val="24"/>
-        </w:rPr>
-        <w:t>Functional</w:t>
-      </w:r>
-      <w:r>
-        <w:rPr>
-          <w:rFonts w:cs="Times New Roman" w:ascii="Times New Roman" w:hAnsi="Times New Roman"/>
-          <w:sz w:val="24"/>
-          <w:szCs w:val="24"/>
-        </w:rPr>
-        <w:t xml:space="preserve"> </w:t>
-      </w:r>
-      <w:r>
-        <w:rPr>
-          <w:rFonts w:cs="Times New Roman" w:ascii="Times New Roman" w:hAnsi="Times New Roman"/>
-          <w:b/>
-          <w:bCs/>
-          <w:sz w:val="24"/>
-          <w:szCs w:val="24"/>
-        </w:rPr>
-        <w:t>Requirements</w:t>
-      </w:r>
-      <w:r>
-        <w:rPr>
-          <w:rFonts w:cs="Times New Roman" w:ascii="Times New Roman" w:hAnsi="Times New Roman"/>
-          <w:sz w:val="24"/>
-          <w:szCs w:val="24"/>
-        </w:rPr>
-        <w:t xml:space="preserve"> In this subsection, a description is given of how the transportation of inputs to outputs is achieved. The description given for each class of functions, and sometimes for each individual function. To a certain extent, this description can be seen as a solution to the user. This component of the requirement specification is the main starting point for the design phase.</w:t>
+        <w:rPr/>
+      </w:pPr>
+      <w:r>
+        <w:rPr/>
+        <w:t>Function</w:t>
+      </w:r>
+      <w:r>
+        <w:rPr>
+          <w:rFonts w:eastAsia="Calibri" w:cs="" w:cstheme="minorBidi" w:eastAsiaTheme="minorHAnsi"/>
+          <w:color w:val="auto"/>
+          <w:kern w:val="2"/>
+          <w:sz w:val="22"/>
+          <w:szCs w:val="22"/>
+          <w:lang w:val="en-US" w:eastAsia="en-US" w:bidi="ar-SA"/>
+          <w14:ligatures w14:val="standardContextual"/>
+        </w:rPr>
+        <w:t>s</w:t>
       </w:r>
     </w:p>
     <w:p>
@@ -1297,57 +1289,225 @@
           <w:ilvl w:val="2"/>
           <w:numId w:val="1"/>
         </w:numPr>
-        <w:rPr>
-          <w:rFonts w:ascii="Times New Roman" w:hAnsi="Times New Roman" w:cs="Times New Roman"/>
-          <w:sz w:val="24"/>
-          <w:szCs w:val="24"/>
-        </w:rPr>
-      </w:pPr>
-      <w:r>
-        <w:rPr>
-          <w:rFonts w:cs="Times New Roman" w:ascii="Times New Roman" w:hAnsi="Times New Roman"/>
-          <w:b/>
-          <w:bCs/>
-          <w:sz w:val="24"/>
-          <w:szCs w:val="24"/>
-        </w:rPr>
-        <w:t>Functional</w:t>
-      </w:r>
-      <w:r>
-        <w:rPr>
-          <w:rFonts w:cs="Times New Roman" w:ascii="Times New Roman" w:hAnsi="Times New Roman"/>
-          <w:sz w:val="24"/>
-          <w:szCs w:val="24"/>
-        </w:rPr>
-        <w:t xml:space="preserve"> </w:t>
-      </w:r>
-      <w:r>
-        <w:rPr>
-          <w:rFonts w:cs="Times New Roman" w:ascii="Times New Roman" w:hAnsi="Times New Roman"/>
-          <w:b/>
-          <w:bCs/>
-          <w:sz w:val="24"/>
-          <w:szCs w:val="24"/>
-        </w:rPr>
-        <w:t>requirement</w:t>
-      </w:r>
-      <w:r>
-        <w:rPr>
-          <w:rFonts w:cs="Times New Roman" w:ascii="Times New Roman" w:hAnsi="Times New Roman"/>
-          <w:sz w:val="24"/>
-          <w:szCs w:val="24"/>
-        </w:rPr>
-        <w:t xml:space="preserve"> </w:t>
-      </w:r>
-      <w:r>
-        <w:rPr>
-          <w:rFonts w:cs="Times New Roman" w:ascii="Times New Roman" w:hAnsi="Times New Roman"/>
-          <w:b/>
-          <w:bCs/>
-          <w:sz w:val="24"/>
-          <w:szCs w:val="24"/>
-        </w:rPr>
-        <w:t>1</w:t>
+        <w:rPr/>
+      </w:pPr>
+      <w:r>
+        <w:rPr>
+          <w:rFonts w:cs="Times New Roman" w:ascii="Times New Roman" w:hAnsi="Times New Roman"/>
+          <w:sz w:val="24"/>
+          <w:szCs w:val="24"/>
+        </w:rPr>
+        <w:t>Order Labs and Tests</w:t>
+      </w:r>
+    </w:p>
+    <w:p>
+      <w:pPr>
+        <w:pStyle w:val="ListParagraph"/>
+        <w:numPr>
+          <w:ilvl w:val="3"/>
+          <w:numId w:val="1"/>
+        </w:numPr>
+        <w:rPr>
+          <w:b w:val="false"/>
+          <w:b w:val="false"/>
+          <w:bCs w:val="false"/>
+        </w:rPr>
+      </w:pPr>
+      <w:r>
+        <w:rPr>
+          <w:rFonts w:cs="Times New Roman" w:ascii="Times New Roman" w:hAnsi="Times New Roman"/>
+          <w:b w:val="false"/>
+          <w:bCs w:val="false"/>
+          <w:sz w:val="24"/>
+          <w:szCs w:val="24"/>
+        </w:rPr>
+        <w:t>Introduction</w:t>
+      </w:r>
+    </w:p>
+    <w:p>
+      <w:pPr>
+        <w:pStyle w:val="ListParagraph"/>
+        <w:numPr>
+          <w:ilvl w:val="0"/>
+          <w:numId w:val="0"/>
+        </w:numPr>
+        <w:ind w:left="2448" w:hanging="0"/>
+        <w:rPr/>
+      </w:pPr>
+      <w:r>
+        <w:rPr>
+          <w:rFonts w:cs="Times New Roman" w:ascii="Times New Roman" w:hAnsi="Times New Roman"/>
+          <w:sz w:val="24"/>
+          <w:szCs w:val="24"/>
+        </w:rPr>
+        <w:t>The application shall allow users of certain credentials to place orders for blood tests, x-rays, and other exams to be performed on a patient by a technician</w:t>
+      </w:r>
+    </w:p>
+    <w:p>
+      <w:pPr>
+        <w:pStyle w:val="ListParagraph"/>
+        <w:numPr>
+          <w:ilvl w:val="3"/>
+          <w:numId w:val="1"/>
+        </w:numPr>
+        <w:rPr/>
+      </w:pPr>
+      <w:r>
+        <w:rPr>
+          <w:rFonts w:cs="Times New Roman" w:ascii="Times New Roman" w:hAnsi="Times New Roman"/>
+          <w:sz w:val="24"/>
+          <w:szCs w:val="24"/>
+        </w:rPr>
+        <w:t>Inputs</w:t>
+      </w:r>
+    </w:p>
+    <w:p>
+      <w:pPr>
+        <w:pStyle w:val="ListParagraph"/>
+        <w:numPr>
+          <w:ilvl w:val="0"/>
+          <w:numId w:val="0"/>
+        </w:numPr>
+        <w:ind w:left="2448" w:hanging="0"/>
+        <w:rPr/>
+      </w:pPr>
+      <w:r>
+        <w:rPr>
+          <w:rFonts w:cs="Times New Roman" w:ascii="Times New Roman" w:hAnsi="Times New Roman"/>
+          <w:sz w:val="24"/>
+          <w:szCs w:val="24"/>
+        </w:rPr>
+        <w:t>The application will take both the patient to be administered as a string tests and the type of test to be performed, as a string listed within a predefined enumeration of available tests.</w:t>
+      </w:r>
+    </w:p>
+    <w:p>
+      <w:pPr>
+        <w:pStyle w:val="ListParagraph"/>
+        <w:numPr>
+          <w:ilvl w:val="3"/>
+          <w:numId w:val="1"/>
+        </w:numPr>
+        <w:rPr/>
+      </w:pPr>
+      <w:r>
+        <w:rPr>
+          <w:rFonts w:cs="Times New Roman" w:ascii="Times New Roman" w:hAnsi="Times New Roman"/>
+          <w:sz w:val="24"/>
+          <w:szCs w:val="24"/>
+        </w:rPr>
+        <w:t>Processing</w:t>
+      </w:r>
+    </w:p>
+    <w:p>
+      <w:pPr>
+        <w:pStyle w:val="ListParagraph"/>
+        <w:numPr>
+          <w:ilvl w:val="0"/>
+          <w:numId w:val="0"/>
+        </w:numPr>
+        <w:ind w:left="2448" w:hanging="0"/>
+        <w:rPr/>
+      </w:pPr>
+      <w:r>
+        <w:rPr>
+          <w:rFonts w:cs="Times New Roman" w:ascii="Times New Roman" w:hAnsi="Times New Roman"/>
+          <w:sz w:val="24"/>
+          <w:szCs w:val="24"/>
+        </w:rPr>
+        <w:t xml:space="preserve">The application will check to ensure that the patient exists within the database and that the ordered test is one of the available types. </w:t>
+      </w:r>
+    </w:p>
+    <w:p>
+      <w:pPr>
+        <w:pStyle w:val="ListParagraph"/>
+        <w:numPr>
+          <w:ilvl w:val="0"/>
+          <w:numId w:val="0"/>
+        </w:numPr>
+        <w:ind w:left="2448" w:hanging="0"/>
+        <w:rPr/>
+      </w:pPr>
+      <w:r>
+        <w:rPr>
+          <w:rFonts w:cs="Times New Roman" w:ascii="Times New Roman" w:hAnsi="Times New Roman"/>
+          <w:sz w:val="24"/>
+          <w:szCs w:val="24"/>
+        </w:rPr>
+        <w:t>The application will respond to abnormal inputs by refusing to place and order and warn the user about correct inputs.</w:t>
+      </w:r>
+    </w:p>
+    <w:p>
+      <w:pPr>
+        <w:pStyle w:val="ListParagraph"/>
+        <w:numPr>
+          <w:ilvl w:val="0"/>
+          <w:numId w:val="0"/>
+        </w:numPr>
+        <w:ind w:left="2448" w:hanging="0"/>
+        <w:rPr/>
+      </w:pPr>
+      <w:r>
+        <w:rPr>
+          <w:rFonts w:cs="Times New Roman" w:ascii="Times New Roman" w:hAnsi="Times New Roman"/>
+          <w:sz w:val="24"/>
+          <w:szCs w:val="24"/>
+        </w:rPr>
+        <w:t>The application will function with an all-or-nothing paradigm, either completing the order or doing nothing at all.</w:t>
+      </w:r>
+    </w:p>
+    <w:p>
+      <w:pPr>
+        <w:pStyle w:val="ListParagraph"/>
+        <w:numPr>
+          <w:ilvl w:val="3"/>
+          <w:numId w:val="1"/>
+        </w:numPr>
+        <w:rPr/>
+      </w:pPr>
+      <w:r>
+        <w:rPr>
+          <w:rFonts w:cs="Times New Roman" w:ascii="Times New Roman" w:hAnsi="Times New Roman"/>
+          <w:sz w:val="24"/>
+          <w:szCs w:val="24"/>
+        </w:rPr>
+        <w:t>Outputs</w:t>
+      </w:r>
+    </w:p>
+    <w:p>
+      <w:pPr>
+        <w:pStyle w:val="ListParagraph"/>
+        <w:numPr>
+          <w:ilvl w:val="0"/>
+          <w:numId w:val="0"/>
+        </w:numPr>
+        <w:ind w:left="2448" w:hanging="0"/>
+        <w:rPr/>
+      </w:pPr>
+      <w:r>
+        <w:rPr>
+          <w:rFonts w:cs="Times New Roman" w:ascii="Times New Roman" w:hAnsi="Times New Roman"/>
+          <w:sz w:val="24"/>
+          <w:szCs w:val="24"/>
+        </w:rPr>
+        <w:t>The application will output a form or ticket with the patient name and ordered test as a (raw text file? Pdf? Not sure.)</w:t>
+      </w:r>
+    </w:p>
+    <w:p>
+      <w:pPr>
+        <w:pStyle w:val="ListParagraph"/>
+        <w:numPr>
+          <w:ilvl w:val="2"/>
+          <w:numId w:val="1"/>
+        </w:numPr>
+        <w:rPr/>
+      </w:pPr>
+      <w:r>
+        <w:rPr>
+          <w:rFonts w:cs="Times New Roman" w:ascii="Times New Roman" w:hAnsi="Times New Roman"/>
+          <w:sz w:val="24"/>
+          <w:szCs w:val="24"/>
+        </w:rPr>
+        <w:t>Write Discharge Instructions</w:t>
       </w:r>
     </w:p>
     <w:p>
@@ -1403,6 +1563,37 @@
     <w:p>
       <w:pPr>
         <w:pStyle w:val="ListParagraph"/>
+        <w:numPr>
+          <w:ilvl w:val="0"/>
+          <w:numId w:val="0"/>
+        </w:numPr>
+        <w:ind w:left="2448" w:hanging="0"/>
+        <w:rPr>
+          <w:rFonts w:ascii="Times New Roman" w:hAnsi="Times New Roman" w:eastAsia="Calibri" w:cs="Times New Roman" w:eastAsiaTheme="minorHAnsi"/>
+          <w:color w:val="auto"/>
+          <w:kern w:val="2"/>
+          <w:sz w:val="24"/>
+          <w:szCs w:val="24"/>
+          <w:lang w:val="en-US" w:eastAsia="en-US" w:bidi="ar-SA"/>
+          <w14:ligatures w14:val="standardContextual"/>
+        </w:rPr>
+      </w:pPr>
+      <w:r>
+        <w:rPr>
+          <w:rFonts w:eastAsia="Calibri" w:cs="Times New Roman" w:eastAsiaTheme="minorHAnsi" w:ascii="Times New Roman" w:hAnsi="Times New Roman"/>
+          <w:color w:val="auto"/>
+          <w:kern w:val="2"/>
+          <w:sz w:val="24"/>
+          <w:szCs w:val="24"/>
+          <w:lang w:val="en-US" w:eastAsia="en-US" w:bidi="ar-SA"/>
+          <w14:ligatures w14:val="standardContextual"/>
+        </w:rPr>
+        <w:t>The application will allow users of specific credentials to write documents containing information regarding patient discharges.</w:t>
+      </w:r>
+    </w:p>
+    <w:p>
+      <w:pPr>
+        <w:pStyle w:val="ListParagraph"/>
         <w:ind w:left="1728" w:hanging="0"/>
         <w:rPr>
           <w:rFonts w:ascii="Times New Roman" w:hAnsi="Times New Roman" w:cs="Times New Roman"/>
@@ -1453,6 +1644,29 @@
     <w:p>
       <w:pPr>
         <w:pStyle w:val="ListParagraph"/>
+        <w:numPr>
+          <w:ilvl w:val="0"/>
+          <w:numId w:val="0"/>
+        </w:numPr>
+        <w:ind w:left="2448" w:hanging="0"/>
+        <w:rPr>
+          <w:rFonts w:ascii="Times New Roman" w:hAnsi="Times New Roman" w:cs="Times New Roman"/>
+          <w:sz w:val="24"/>
+          <w:szCs w:val="24"/>
+        </w:rPr>
+      </w:pPr>
+      <w:r>
+        <w:rPr>
+          <w:rFonts w:cs="Times New Roman" w:ascii="Times New Roman" w:hAnsi="Times New Roman"/>
+          <w:sz w:val="24"/>
+          <w:szCs w:val="24"/>
+        </w:rPr>
+        <w:t>The application will take a long string from the user.</w:t>
+      </w:r>
+    </w:p>
+    <w:p>
+      <w:pPr>
+        <w:pStyle w:val="ListParagraph"/>
         <w:ind w:left="1728" w:hanging="0"/>
         <w:rPr>
           <w:rFonts w:ascii="Times New Roman" w:hAnsi="Times New Roman" w:cs="Times New Roman"/>
@@ -1548,6 +1762,553 @@
           <w:szCs w:val="24"/>
         </w:rPr>
         <w:t xml:space="preserve"> A precise description of the outputs(destination, quantities, error messages, and the like).</w:t>
+      </w:r>
+    </w:p>
+    <w:p>
+      <w:pPr>
+        <w:pStyle w:val="ListParagraph"/>
+        <w:numPr>
+          <w:ilvl w:val="0"/>
+          <w:numId w:val="0"/>
+        </w:numPr>
+        <w:ind w:left="2448" w:hanging="0"/>
+        <w:rPr>
+          <w:rFonts w:ascii="Times New Roman" w:hAnsi="Times New Roman" w:cs="Times New Roman"/>
+          <w:sz w:val="24"/>
+          <w:szCs w:val="24"/>
+        </w:rPr>
+      </w:pPr>
+      <w:r>
+        <w:rPr>
+          <w:rFonts w:cs="Times New Roman" w:ascii="Times New Roman" w:hAnsi="Times New Roman"/>
+          <w:sz w:val="24"/>
+          <w:szCs w:val="24"/>
+        </w:rPr>
+        <w:t>The application will output the discharge information as a (text file probably)</w:t>
+      </w:r>
+    </w:p>
+    <w:p>
+      <w:pPr>
+        <w:pStyle w:val="ListParagraph"/>
+        <w:numPr>
+          <w:ilvl w:val="2"/>
+          <w:numId w:val="1"/>
+        </w:numPr>
+        <w:rPr>
+          <w:rFonts w:ascii="Times New Roman" w:hAnsi="Times New Roman" w:cs="Times New Roman"/>
+          <w:sz w:val="24"/>
+          <w:szCs w:val="24"/>
+        </w:rPr>
+      </w:pPr>
+      <w:r>
+        <w:rPr>
+          <w:rFonts w:cs="Times New Roman" w:ascii="Times New Roman" w:hAnsi="Times New Roman"/>
+          <w:sz w:val="24"/>
+          <w:szCs w:val="24"/>
+        </w:rPr>
+        <w:t>Prescribe Medications</w:t>
+      </w:r>
+    </w:p>
+    <w:p>
+      <w:pPr>
+        <w:pStyle w:val="ListParagraph"/>
+        <w:numPr>
+          <w:ilvl w:val="3"/>
+          <w:numId w:val="1"/>
+        </w:numPr>
+        <w:rPr>
+          <w:b w:val="false"/>
+          <w:b w:val="false"/>
+          <w:bCs w:val="false"/>
+        </w:rPr>
+      </w:pPr>
+      <w:r>
+        <w:rPr>
+          <w:rFonts w:cs="Times New Roman" w:ascii="Times New Roman" w:hAnsi="Times New Roman"/>
+          <w:b w:val="false"/>
+          <w:bCs w:val="false"/>
+          <w:sz w:val="24"/>
+          <w:szCs w:val="24"/>
+        </w:rPr>
+        <w:t>Introduction</w:t>
+      </w:r>
+    </w:p>
+    <w:p>
+      <w:pPr>
+        <w:pStyle w:val="ListParagraph"/>
+        <w:numPr>
+          <w:ilvl w:val="0"/>
+          <w:numId w:val="0"/>
+        </w:numPr>
+        <w:ind w:left="2448" w:hanging="0"/>
+        <w:rPr/>
+      </w:pPr>
+      <w:r>
+        <w:rPr>
+          <w:rFonts w:cs="Times New Roman" w:ascii="Times New Roman" w:hAnsi="Times New Roman"/>
+          <w:sz w:val="24"/>
+          <w:szCs w:val="24"/>
+        </w:rPr>
+        <w:t>a</w:t>
+      </w:r>
+    </w:p>
+    <w:p>
+      <w:pPr>
+        <w:pStyle w:val="ListParagraph"/>
+        <w:numPr>
+          <w:ilvl w:val="3"/>
+          <w:numId w:val="1"/>
+        </w:numPr>
+        <w:rPr/>
+      </w:pPr>
+      <w:r>
+        <w:rPr>
+          <w:rFonts w:cs="Times New Roman" w:ascii="Times New Roman" w:hAnsi="Times New Roman"/>
+          <w:sz w:val="24"/>
+          <w:szCs w:val="24"/>
+        </w:rPr>
+        <w:t>Inputs</w:t>
+      </w:r>
+    </w:p>
+    <w:p>
+      <w:pPr>
+        <w:pStyle w:val="ListParagraph"/>
+        <w:numPr>
+          <w:ilvl w:val="0"/>
+          <w:numId w:val="0"/>
+        </w:numPr>
+        <w:ind w:left="2448" w:hanging="0"/>
+        <w:rPr/>
+      </w:pPr>
+      <w:r>
+        <w:rPr>
+          <w:rFonts w:cs="Times New Roman" w:ascii="Times New Roman" w:hAnsi="Times New Roman"/>
+          <w:sz w:val="24"/>
+          <w:szCs w:val="24"/>
+        </w:rPr>
+        <w:t>b</w:t>
+      </w:r>
+    </w:p>
+    <w:p>
+      <w:pPr>
+        <w:pStyle w:val="ListParagraph"/>
+        <w:numPr>
+          <w:ilvl w:val="3"/>
+          <w:numId w:val="1"/>
+        </w:numPr>
+        <w:rPr/>
+      </w:pPr>
+      <w:r>
+        <w:rPr>
+          <w:rFonts w:cs="Times New Roman" w:ascii="Times New Roman" w:hAnsi="Times New Roman"/>
+          <w:sz w:val="24"/>
+          <w:szCs w:val="24"/>
+        </w:rPr>
+        <w:t>Processing</w:t>
+      </w:r>
+    </w:p>
+    <w:p>
+      <w:pPr>
+        <w:pStyle w:val="ListParagraph"/>
+        <w:numPr>
+          <w:ilvl w:val="0"/>
+          <w:numId w:val="0"/>
+        </w:numPr>
+        <w:ind w:left="2448" w:hanging="0"/>
+        <w:rPr/>
+      </w:pPr>
+      <w:r>
+        <w:rPr>
+          <w:rFonts w:cs="Times New Roman" w:ascii="Times New Roman" w:hAnsi="Times New Roman"/>
+          <w:sz w:val="24"/>
+          <w:szCs w:val="24"/>
+        </w:rPr>
+        <w:t>c</w:t>
+      </w:r>
+    </w:p>
+    <w:p>
+      <w:pPr>
+        <w:pStyle w:val="ListParagraph"/>
+        <w:numPr>
+          <w:ilvl w:val="3"/>
+          <w:numId w:val="1"/>
+        </w:numPr>
+        <w:rPr/>
+      </w:pPr>
+      <w:r>
+        <w:rPr>
+          <w:rFonts w:cs="Times New Roman" w:ascii="Times New Roman" w:hAnsi="Times New Roman"/>
+          <w:sz w:val="24"/>
+          <w:szCs w:val="24"/>
+        </w:rPr>
+        <w:t>Outputs</w:t>
+      </w:r>
+    </w:p>
+    <w:p>
+      <w:pPr>
+        <w:pStyle w:val="ListParagraph"/>
+        <w:numPr>
+          <w:ilvl w:val="0"/>
+          <w:numId w:val="0"/>
+        </w:numPr>
+        <w:ind w:left="2448" w:hanging="0"/>
+        <w:rPr>
+          <w:rFonts w:ascii="Times New Roman" w:hAnsi="Times New Roman" w:cs="Times New Roman"/>
+          <w:sz w:val="24"/>
+          <w:szCs w:val="24"/>
+        </w:rPr>
+      </w:pPr>
+      <w:r>
+        <w:rPr>
+          <w:rFonts w:cs="Times New Roman" w:ascii="Times New Roman" w:hAnsi="Times New Roman"/>
+          <w:sz w:val="24"/>
+          <w:szCs w:val="24"/>
+        </w:rPr>
+        <w:t>d</w:t>
+      </w:r>
+    </w:p>
+    <w:p>
+      <w:pPr>
+        <w:pStyle w:val="ListParagraph"/>
+        <w:rPr>
+          <w:rFonts w:ascii="Times New Roman" w:hAnsi="Times New Roman" w:cs="Times New Roman"/>
+          <w:sz w:val="24"/>
+          <w:szCs w:val="24"/>
+        </w:rPr>
+      </w:pPr>
+      <w:r>
+        <w:rPr>
+          <w:rFonts w:cs="Times New Roman" w:ascii="Times New Roman" w:hAnsi="Times New Roman"/>
+          <w:sz w:val="24"/>
+          <w:szCs w:val="24"/>
+        </w:rPr>
+        <w:t>3.1.4 Diagnose Diseases</w:t>
+      </w:r>
+    </w:p>
+    <w:p>
+      <w:pPr>
+        <w:pStyle w:val="ListParagraph"/>
+        <w:numPr>
+          <w:ilvl w:val="3"/>
+          <w:numId w:val="1"/>
+        </w:numPr>
+        <w:rPr>
+          <w:b w:val="false"/>
+          <w:b w:val="false"/>
+          <w:bCs w:val="false"/>
+        </w:rPr>
+      </w:pPr>
+      <w:r>
+        <w:rPr>
+          <w:rFonts w:cs="Times New Roman" w:ascii="Times New Roman" w:hAnsi="Times New Roman"/>
+          <w:b w:val="false"/>
+          <w:bCs w:val="false"/>
+          <w:sz w:val="24"/>
+          <w:szCs w:val="24"/>
+        </w:rPr>
+        <w:t>Introduction</w:t>
+      </w:r>
+    </w:p>
+    <w:p>
+      <w:pPr>
+        <w:pStyle w:val="ListParagraph"/>
+        <w:numPr>
+          <w:ilvl w:val="0"/>
+          <w:numId w:val="0"/>
+        </w:numPr>
+        <w:ind w:left="2448" w:hanging="0"/>
+        <w:rPr/>
+      </w:pPr>
+      <w:r>
+        <w:rPr>
+          <w:rFonts w:cs="Times New Roman" w:ascii="Times New Roman" w:hAnsi="Times New Roman"/>
+          <w:sz w:val="24"/>
+          <w:szCs w:val="24"/>
+        </w:rPr>
+        <w:t>a</w:t>
+      </w:r>
+    </w:p>
+    <w:p>
+      <w:pPr>
+        <w:pStyle w:val="ListParagraph"/>
+        <w:numPr>
+          <w:ilvl w:val="3"/>
+          <w:numId w:val="1"/>
+        </w:numPr>
+        <w:rPr/>
+      </w:pPr>
+      <w:r>
+        <w:rPr>
+          <w:rFonts w:cs="Times New Roman" w:ascii="Times New Roman" w:hAnsi="Times New Roman"/>
+          <w:sz w:val="24"/>
+          <w:szCs w:val="24"/>
+        </w:rPr>
+        <w:t>Inputs</w:t>
+      </w:r>
+    </w:p>
+    <w:p>
+      <w:pPr>
+        <w:pStyle w:val="ListParagraph"/>
+        <w:numPr>
+          <w:ilvl w:val="0"/>
+          <w:numId w:val="0"/>
+        </w:numPr>
+        <w:ind w:left="2448" w:hanging="0"/>
+        <w:rPr/>
+      </w:pPr>
+      <w:r>
+        <w:rPr>
+          <w:rFonts w:cs="Times New Roman" w:ascii="Times New Roman" w:hAnsi="Times New Roman"/>
+          <w:sz w:val="24"/>
+          <w:szCs w:val="24"/>
+        </w:rPr>
+        <w:t>b</w:t>
+      </w:r>
+    </w:p>
+    <w:p>
+      <w:pPr>
+        <w:pStyle w:val="ListParagraph"/>
+        <w:numPr>
+          <w:ilvl w:val="3"/>
+          <w:numId w:val="1"/>
+        </w:numPr>
+        <w:rPr/>
+      </w:pPr>
+      <w:r>
+        <w:rPr>
+          <w:rFonts w:cs="Times New Roman" w:ascii="Times New Roman" w:hAnsi="Times New Roman"/>
+          <w:sz w:val="24"/>
+          <w:szCs w:val="24"/>
+        </w:rPr>
+        <w:t>Processing</w:t>
+      </w:r>
+    </w:p>
+    <w:p>
+      <w:pPr>
+        <w:pStyle w:val="ListParagraph"/>
+        <w:numPr>
+          <w:ilvl w:val="0"/>
+          <w:numId w:val="0"/>
+        </w:numPr>
+        <w:ind w:left="2448" w:hanging="0"/>
+        <w:rPr/>
+      </w:pPr>
+      <w:r>
+        <w:rPr>
+          <w:rFonts w:cs="Times New Roman" w:ascii="Times New Roman" w:hAnsi="Times New Roman"/>
+          <w:sz w:val="24"/>
+          <w:szCs w:val="24"/>
+        </w:rPr>
+        <w:t>c</w:t>
+      </w:r>
+    </w:p>
+    <w:p>
+      <w:pPr>
+        <w:pStyle w:val="ListParagraph"/>
+        <w:numPr>
+          <w:ilvl w:val="3"/>
+          <w:numId w:val="1"/>
+        </w:numPr>
+        <w:rPr/>
+      </w:pPr>
+      <w:r>
+        <w:rPr>
+          <w:rFonts w:cs="Times New Roman" w:ascii="Times New Roman" w:hAnsi="Times New Roman"/>
+          <w:sz w:val="24"/>
+          <w:szCs w:val="24"/>
+        </w:rPr>
+        <w:t>Outputs</w:t>
+      </w:r>
+    </w:p>
+    <w:p>
+      <w:pPr>
+        <w:pStyle w:val="ListParagraph"/>
+        <w:numPr>
+          <w:ilvl w:val="0"/>
+          <w:numId w:val="0"/>
+        </w:numPr>
+        <w:ind w:left="2448" w:hanging="0"/>
+        <w:rPr/>
+      </w:pPr>
+      <w:r>
+        <w:rPr>
+          <w:rFonts w:cs="Times New Roman" w:ascii="Times New Roman" w:hAnsi="Times New Roman"/>
+          <w:sz w:val="24"/>
+          <w:szCs w:val="24"/>
+        </w:rPr>
+        <w:t>d</w:t>
+      </w:r>
+    </w:p>
+    <w:p>
+      <w:pPr>
+        <w:pStyle w:val="ListParagraph"/>
+        <w:rPr>
+          <w:rFonts w:ascii="Times New Roman" w:hAnsi="Times New Roman" w:cs="Times New Roman"/>
+          <w:sz w:val="24"/>
+          <w:szCs w:val="24"/>
+        </w:rPr>
+      </w:pPr>
+      <w:r>
+        <w:rPr>
+          <w:rFonts w:cs="Times New Roman" w:ascii="Times New Roman" w:hAnsi="Times New Roman"/>
+          <w:sz w:val="24"/>
+          <w:szCs w:val="24"/>
+        </w:rPr>
+        <w:t>3.1.5 Order Discharge</w:t>
+      </w:r>
+    </w:p>
+    <w:p>
+      <w:pPr>
+        <w:pStyle w:val="ListParagraph"/>
+        <w:numPr>
+          <w:ilvl w:val="3"/>
+          <w:numId w:val="1"/>
+        </w:numPr>
+        <w:rPr>
+          <w:b w:val="false"/>
+          <w:b w:val="false"/>
+          <w:bCs w:val="false"/>
+        </w:rPr>
+      </w:pPr>
+      <w:r>
+        <w:rPr>
+          <w:rFonts w:cs="Times New Roman" w:ascii="Times New Roman" w:hAnsi="Times New Roman"/>
+          <w:b w:val="false"/>
+          <w:bCs w:val="false"/>
+          <w:sz w:val="24"/>
+          <w:szCs w:val="24"/>
+        </w:rPr>
+        <w:t>Introduction</w:t>
+      </w:r>
+    </w:p>
+    <w:p>
+      <w:pPr>
+        <w:pStyle w:val="ListParagraph"/>
+        <w:numPr>
+          <w:ilvl w:val="0"/>
+          <w:numId w:val="0"/>
+        </w:numPr>
+        <w:ind w:left="2448" w:hanging="0"/>
+        <w:rPr/>
+      </w:pPr>
+      <w:r>
+        <w:rPr>
+          <w:rFonts w:cs="Times New Roman" w:ascii="Times New Roman" w:hAnsi="Times New Roman"/>
+          <w:sz w:val="24"/>
+          <w:szCs w:val="24"/>
+        </w:rPr>
+        <w:t>a</w:t>
+      </w:r>
+    </w:p>
+    <w:p>
+      <w:pPr>
+        <w:pStyle w:val="ListParagraph"/>
+        <w:numPr>
+          <w:ilvl w:val="3"/>
+          <w:numId w:val="1"/>
+        </w:numPr>
+        <w:rPr/>
+      </w:pPr>
+      <w:r>
+        <w:rPr>
+          <w:rFonts w:cs="Times New Roman" w:ascii="Times New Roman" w:hAnsi="Times New Roman"/>
+          <w:sz w:val="24"/>
+          <w:szCs w:val="24"/>
+        </w:rPr>
+        <w:t>Inputs</w:t>
+      </w:r>
+    </w:p>
+    <w:p>
+      <w:pPr>
+        <w:pStyle w:val="ListParagraph"/>
+        <w:numPr>
+          <w:ilvl w:val="0"/>
+          <w:numId w:val="0"/>
+        </w:numPr>
+        <w:ind w:left="2448" w:hanging="0"/>
+        <w:rPr/>
+      </w:pPr>
+      <w:r>
+        <w:rPr>
+          <w:rFonts w:cs="Times New Roman" w:ascii="Times New Roman" w:hAnsi="Times New Roman"/>
+          <w:sz w:val="24"/>
+          <w:szCs w:val="24"/>
+        </w:rPr>
+        <w:t>b</w:t>
+      </w:r>
+    </w:p>
+    <w:p>
+      <w:pPr>
+        <w:pStyle w:val="ListParagraph"/>
+        <w:numPr>
+          <w:ilvl w:val="3"/>
+          <w:numId w:val="1"/>
+        </w:numPr>
+        <w:rPr/>
+      </w:pPr>
+      <w:r>
+        <w:rPr>
+          <w:rFonts w:cs="Times New Roman" w:ascii="Times New Roman" w:hAnsi="Times New Roman"/>
+          <w:sz w:val="24"/>
+          <w:szCs w:val="24"/>
+        </w:rPr>
+        <w:t>Processing</w:t>
+      </w:r>
+    </w:p>
+    <w:p>
+      <w:pPr>
+        <w:pStyle w:val="ListParagraph"/>
+        <w:numPr>
+          <w:ilvl w:val="0"/>
+          <w:numId w:val="0"/>
+        </w:numPr>
+        <w:ind w:left="2448" w:hanging="0"/>
+        <w:rPr/>
+      </w:pPr>
+      <w:r>
+        <w:rPr>
+          <w:rFonts w:cs="Times New Roman" w:ascii="Times New Roman" w:hAnsi="Times New Roman"/>
+          <w:sz w:val="24"/>
+          <w:szCs w:val="24"/>
+        </w:rPr>
+        <w:t>c</w:t>
+      </w:r>
+    </w:p>
+    <w:p>
+      <w:pPr>
+        <w:pStyle w:val="ListParagraph"/>
+        <w:numPr>
+          <w:ilvl w:val="3"/>
+          <w:numId w:val="1"/>
+        </w:numPr>
+        <w:rPr/>
+      </w:pPr>
+      <w:r>
+        <w:rPr>
+          <w:rFonts w:cs="Times New Roman" w:ascii="Times New Roman" w:hAnsi="Times New Roman"/>
+          <w:sz w:val="24"/>
+          <w:szCs w:val="24"/>
+        </w:rPr>
+        <w:t>Outputs</w:t>
+      </w:r>
+    </w:p>
+    <w:p>
+      <w:pPr>
+        <w:pStyle w:val="ListParagraph"/>
+        <w:numPr>
+          <w:ilvl w:val="0"/>
+          <w:numId w:val="0"/>
+        </w:numPr>
+        <w:ind w:left="2448" w:hanging="0"/>
+        <w:rPr/>
+      </w:pPr>
+      <w:r>
+        <w:rPr>
+          <w:rFonts w:cs="Times New Roman" w:ascii="Times New Roman" w:hAnsi="Times New Roman"/>
+          <w:sz w:val="24"/>
+          <w:szCs w:val="24"/>
+        </w:rPr>
+        <w:t>d</w:t>
       </w:r>
     </w:p>
     <w:p>
@@ -2487,7 +3248,6 @@
         </w:tabs>
         <w:ind w:left="360" w:hanging="360"/>
       </w:pPr>
-      <w:rPr/>
     </w:lvl>
     <w:lvl w:ilvl="1">
       <w:start w:val="1"/>
@@ -2500,7 +3260,6 @@
         </w:tabs>
         <w:ind w:left="792" w:hanging="432"/>
       </w:pPr>
-      <w:rPr/>
     </w:lvl>
     <w:lvl w:ilvl="2">
       <w:start w:val="1"/>
@@ -2513,7 +3272,6 @@
         </w:tabs>
         <w:ind w:left="1224" w:hanging="504"/>
       </w:pPr>
-      <w:rPr/>
     </w:lvl>
     <w:lvl w:ilvl="3">
       <w:start w:val="1"/>
@@ -2526,7 +3284,6 @@
         </w:tabs>
         <w:ind w:left="1728" w:hanging="648"/>
       </w:pPr>
-      <w:rPr/>
     </w:lvl>
     <w:lvl w:ilvl="4">
       <w:start w:val="1"/>
@@ -2539,7 +3296,6 @@
         </w:tabs>
         <w:ind w:left="2232" w:hanging="792"/>
       </w:pPr>
-      <w:rPr/>
     </w:lvl>
     <w:lvl w:ilvl="5">
       <w:start w:val="1"/>
@@ -2552,7 +3308,6 @@
         </w:tabs>
         <w:ind w:left="2736" w:hanging="936"/>
       </w:pPr>
-      <w:rPr/>
     </w:lvl>
     <w:lvl w:ilvl="6">
       <w:start w:val="1"/>
@@ -2565,7 +3320,6 @@
         </w:tabs>
         <w:ind w:left="3240" w:hanging="1080"/>
       </w:pPr>
-      <w:rPr/>
     </w:lvl>
     <w:lvl w:ilvl="7">
       <w:start w:val="1"/>
@@ -2578,7 +3332,6 @@
         </w:tabs>
         <w:ind w:left="3744" w:hanging="1224"/>
       </w:pPr>
-      <w:rPr/>
     </w:lvl>
     <w:lvl w:ilvl="8">
       <w:start w:val="1"/>
@@ -2591,7 +3344,6 @@
         </w:tabs>
         <w:ind w:left="4320" w:hanging="1440"/>
       </w:pPr>
-      <w:rPr/>
     </w:lvl>
   </w:abstractNum>
   <w:abstractNum w:abstractNumId="2">

</xml_diff>